<commit_message>
Adding spacing between poems
</commit_message>
<xml_diff>
--- a/IntroductionToFamousPoems.docx
+++ b/IntroductionToFamousPoems.docx
@@ -15553,25 +15553,29 @@
       <w:pPr>
         <w:pStyle w:val="Heading3"/>
         <w:rPr>
-          <w:rFonts w:ascii="Verdana" w:hAnsi="Verdana"/>
-          <w:color w:val="000000"/>
-          <w:sz w:val="27"/>
-          <w:szCs w:val="27"/>
+          <w:rFonts w:asciiTheme="minorHAnsi" w:hAnsiTheme="minorHAnsi"/>
+          <w:color w:val="000000"/>
+          <w:sz w:val="28"/>
+          <w:szCs w:val="28"/>
         </w:rPr>
       </w:pPr>
       <w:proofErr w:type="gramStart"/>
       <w:r>
         <w:rPr>
-          <w:rFonts w:ascii="Verdana" w:hAnsi="Verdana"/>
-          <w:color w:val="000000"/>
+          <w:rFonts w:asciiTheme="minorHAnsi" w:hAnsiTheme="minorHAnsi"/>
+          <w:color w:val="000000"/>
+          <w:sz w:val="28"/>
+          <w:szCs w:val="28"/>
         </w:rPr>
         <w:t>by</w:t>
       </w:r>
       <w:proofErr w:type="gramEnd"/>
       <w:r>
         <w:rPr>
-          <w:rFonts w:ascii="Verdana" w:hAnsi="Verdana"/>
-          <w:color w:val="000000"/>
+          <w:rFonts w:asciiTheme="minorHAnsi" w:hAnsiTheme="minorHAnsi"/>
+          <w:color w:val="000000"/>
+          <w:sz w:val="28"/>
+          <w:szCs w:val="28"/>
         </w:rPr>
         <w:t xml:space="preserve"> William Shakespeare</w:t>
       </w:r>
@@ -15581,338 +15585,1977 @@
         <w:pStyle w:val="NormalWeb"/>
         <w:spacing w:line="270" w:lineRule="atLeast"/>
         <w:rPr>
-          <w:rFonts w:ascii="Verdana" w:hAnsi="Verdana"/>
-          <w:color w:val="000000"/>
-          <w:sz w:val="18"/>
-          <w:szCs w:val="18"/>
-        </w:rPr>
-      </w:pPr>
-      <w:r>
-        <w:rPr>
-          <w:rFonts w:ascii="Verdana" w:hAnsi="Verdana"/>
-          <w:color w:val="000000"/>
-          <w:sz w:val="18"/>
-          <w:szCs w:val="18"/>
+          <w:rFonts w:asciiTheme="minorHAnsi" w:hAnsiTheme="minorHAnsi"/>
+          <w:color w:val="000000"/>
+          <w:sz w:val="28"/>
+          <w:szCs w:val="28"/>
+        </w:rPr>
+      </w:pPr>
+      <w:r>
+        <w:rPr>
+          <w:rFonts w:asciiTheme="minorHAnsi" w:hAnsiTheme="minorHAnsi"/>
+          <w:color w:val="000000"/>
+          <w:sz w:val="28"/>
+          <w:szCs w:val="28"/>
         </w:rPr>
         <w:t>All the world's a stage</w:t>
       </w:r>
       <w:proofErr w:type="gramStart"/>
       <w:r>
         <w:rPr>
-          <w:rFonts w:ascii="Verdana" w:hAnsi="Verdana"/>
-          <w:color w:val="000000"/>
-          <w:sz w:val="18"/>
-          <w:szCs w:val="18"/>
+          <w:rFonts w:asciiTheme="minorHAnsi" w:hAnsiTheme="minorHAnsi"/>
+          <w:color w:val="000000"/>
+          <w:sz w:val="28"/>
+          <w:szCs w:val="28"/>
         </w:rPr>
         <w:t>,</w:t>
       </w:r>
-      <w:proofErr w:type="gramEnd"/>
-      <w:r>
-        <w:rPr>
-          <w:rFonts w:ascii="Verdana" w:hAnsi="Verdana"/>
-          <w:color w:val="000000"/>
-          <w:sz w:val="18"/>
-          <w:szCs w:val="18"/>
-        </w:rPr>
-        <w:br/>
-        <w:t>And all the men and women merely players,</w:t>
-      </w:r>
-      <w:r>
-        <w:rPr>
-          <w:rFonts w:ascii="Verdana" w:hAnsi="Verdana"/>
-          <w:color w:val="000000"/>
-          <w:sz w:val="18"/>
-          <w:szCs w:val="18"/>
-        </w:rPr>
-        <w:br/>
-        <w:t>They have their exits and entrances,</w:t>
-      </w:r>
-      <w:r>
-        <w:rPr>
-          <w:rFonts w:ascii="Verdana" w:hAnsi="Verdana"/>
-          <w:color w:val="000000"/>
-          <w:sz w:val="18"/>
-          <w:szCs w:val="18"/>
-        </w:rPr>
-        <w:br/>
-        <w:t>And one man in his time plays many parts,</w:t>
-      </w:r>
-      <w:r>
-        <w:rPr>
-          <w:rFonts w:ascii="Verdana" w:hAnsi="Verdana"/>
-          <w:color w:val="000000"/>
-          <w:sz w:val="18"/>
-          <w:szCs w:val="18"/>
-        </w:rPr>
-        <w:br/>
-        <w:t>His acts being seven ages. At first the infant</w:t>
-      </w:r>
-      <w:proofErr w:type="gramStart"/>
-      <w:r>
-        <w:rPr>
-          <w:rFonts w:ascii="Verdana" w:hAnsi="Verdana"/>
-          <w:color w:val="000000"/>
-          <w:sz w:val="18"/>
-          <w:szCs w:val="18"/>
-        </w:rPr>
-        <w:t>,</w:t>
-      </w:r>
-      <w:proofErr w:type="gramEnd"/>
-      <w:r>
-        <w:rPr>
-          <w:rFonts w:ascii="Verdana" w:hAnsi="Verdana"/>
-          <w:color w:val="000000"/>
-          <w:sz w:val="18"/>
-          <w:szCs w:val="18"/>
-        </w:rPr>
-        <w:br/>
-        <w:t>Mewling and puking in the nurse's arms.</w:t>
-      </w:r>
-      <w:r>
-        <w:rPr>
-          <w:rFonts w:ascii="Verdana" w:hAnsi="Verdana"/>
-          <w:color w:val="000000"/>
-          <w:sz w:val="18"/>
-          <w:szCs w:val="18"/>
-        </w:rPr>
-        <w:br/>
-        <w:t>Then, the whining schoolboy with his satchel</w:t>
-      </w:r>
-      <w:r>
-        <w:rPr>
-          <w:rFonts w:ascii="Verdana" w:hAnsi="Verdana"/>
-          <w:color w:val="000000"/>
-          <w:sz w:val="18"/>
-          <w:szCs w:val="18"/>
-        </w:rPr>
-        <w:br/>
-      </w:r>
-      <w:proofErr w:type="gramStart"/>
-      <w:r>
-        <w:rPr>
-          <w:rFonts w:ascii="Verdana" w:hAnsi="Verdana"/>
-          <w:color w:val="000000"/>
-          <w:sz w:val="18"/>
-          <w:szCs w:val="18"/>
-        </w:rPr>
-        <w:t>And</w:t>
-      </w:r>
-      <w:proofErr w:type="gramEnd"/>
-      <w:r>
-        <w:rPr>
-          <w:rFonts w:ascii="Verdana" w:hAnsi="Verdana"/>
-          <w:color w:val="000000"/>
-          <w:sz w:val="18"/>
-          <w:szCs w:val="18"/>
-        </w:rPr>
-        <w:t xml:space="preserve"> shining morning face, creeping like snail</w:t>
-      </w:r>
-      <w:r>
-        <w:rPr>
-          <w:rFonts w:ascii="Verdana" w:hAnsi="Verdana"/>
-          <w:color w:val="000000"/>
-          <w:sz w:val="18"/>
-          <w:szCs w:val="18"/>
-        </w:rPr>
-        <w:br/>
-        <w:t>Unwillingly to school. And then the lover</w:t>
-      </w:r>
-      <w:proofErr w:type="gramStart"/>
-      <w:r>
-        <w:rPr>
-          <w:rFonts w:ascii="Verdana" w:hAnsi="Verdana"/>
-          <w:color w:val="000000"/>
-          <w:sz w:val="18"/>
-          <w:szCs w:val="18"/>
-        </w:rPr>
-        <w:t>,</w:t>
-      </w:r>
-      <w:proofErr w:type="gramEnd"/>
-      <w:r>
-        <w:rPr>
-          <w:rFonts w:ascii="Verdana" w:hAnsi="Verdana"/>
-          <w:color w:val="000000"/>
-          <w:sz w:val="18"/>
-          <w:szCs w:val="18"/>
-        </w:rPr>
-        <w:br/>
-        <w:t>Sighing like furnace, with a woeful ballad</w:t>
-      </w:r>
-      <w:r>
-        <w:rPr>
-          <w:rFonts w:ascii="Verdana" w:hAnsi="Verdana"/>
-          <w:color w:val="000000"/>
-          <w:sz w:val="18"/>
-          <w:szCs w:val="18"/>
-        </w:rPr>
-        <w:br/>
-        <w:t>Made to his mistress' eyebrow. Then a soldier</w:t>
-      </w:r>
-      <w:proofErr w:type="gramStart"/>
-      <w:r>
-        <w:rPr>
-          <w:rFonts w:ascii="Verdana" w:hAnsi="Verdana"/>
-          <w:color w:val="000000"/>
-          <w:sz w:val="18"/>
-          <w:szCs w:val="18"/>
-        </w:rPr>
-        <w:t>,</w:t>
-      </w:r>
-      <w:proofErr w:type="gramEnd"/>
-      <w:r>
-        <w:rPr>
-          <w:rFonts w:ascii="Verdana" w:hAnsi="Verdana"/>
-          <w:color w:val="000000"/>
-          <w:sz w:val="18"/>
-          <w:szCs w:val="18"/>
-        </w:rPr>
-        <w:br/>
-        <w:t xml:space="preserve">Full of strange oaths, and bearded like the </w:t>
-      </w:r>
-      <w:proofErr w:type="spellStart"/>
-      <w:r>
-        <w:rPr>
-          <w:rFonts w:ascii="Verdana" w:hAnsi="Verdana"/>
-          <w:color w:val="000000"/>
-          <w:sz w:val="18"/>
-          <w:szCs w:val="18"/>
-        </w:rPr>
-        <w:t>pard</w:t>
-      </w:r>
-      <w:proofErr w:type="spellEnd"/>
-      <w:r>
-        <w:rPr>
-          <w:rFonts w:ascii="Verdana" w:hAnsi="Verdana"/>
-          <w:color w:val="000000"/>
-          <w:sz w:val="18"/>
-          <w:szCs w:val="18"/>
-        </w:rPr>
-        <w:t>,</w:t>
-      </w:r>
-      <w:r>
-        <w:rPr>
-          <w:rFonts w:ascii="Verdana" w:hAnsi="Verdana"/>
-          <w:color w:val="000000"/>
-          <w:sz w:val="18"/>
-          <w:szCs w:val="18"/>
-        </w:rPr>
-        <w:br/>
-        <w:t xml:space="preserve">Jealous in </w:t>
-      </w:r>
-      <w:proofErr w:type="spellStart"/>
-      <w:r>
-        <w:rPr>
-          <w:rFonts w:ascii="Verdana" w:hAnsi="Verdana"/>
-          <w:color w:val="000000"/>
-          <w:sz w:val="18"/>
-          <w:szCs w:val="18"/>
-        </w:rPr>
-        <w:t>honour</w:t>
-      </w:r>
-      <w:proofErr w:type="spellEnd"/>
-      <w:r>
-        <w:rPr>
-          <w:rFonts w:ascii="Verdana" w:hAnsi="Verdana"/>
-          <w:color w:val="000000"/>
-          <w:sz w:val="18"/>
-          <w:szCs w:val="18"/>
-        </w:rPr>
-        <w:t>, sudden, and quick in quarrel,</w:t>
-      </w:r>
-      <w:r>
-        <w:rPr>
-          <w:rFonts w:ascii="Verdana" w:hAnsi="Verdana"/>
-          <w:color w:val="000000"/>
-          <w:sz w:val="18"/>
-          <w:szCs w:val="18"/>
-        </w:rPr>
-        <w:br/>
-        <w:t>Seeking the bubble reputation</w:t>
-      </w:r>
-      <w:r>
-        <w:rPr>
-          <w:rFonts w:ascii="Verdana" w:hAnsi="Verdana"/>
-          <w:color w:val="000000"/>
-          <w:sz w:val="18"/>
-          <w:szCs w:val="18"/>
-        </w:rPr>
-        <w:br/>
-        <w:t>Even in the cannon's mouth. And then the justice</w:t>
-      </w:r>
-      <w:r>
-        <w:rPr>
-          <w:rFonts w:ascii="Verdana" w:hAnsi="Verdana"/>
-          <w:color w:val="000000"/>
-          <w:sz w:val="18"/>
-          <w:szCs w:val="18"/>
-        </w:rPr>
-        <w:br/>
-        <w:t xml:space="preserve">In fair round belly, with good capon </w:t>
-      </w:r>
-      <w:proofErr w:type="spellStart"/>
-      <w:r>
-        <w:rPr>
-          <w:rFonts w:ascii="Verdana" w:hAnsi="Verdana"/>
-          <w:color w:val="000000"/>
-          <w:sz w:val="18"/>
-          <w:szCs w:val="18"/>
-        </w:rPr>
-        <w:t>lin'd</w:t>
-      </w:r>
-      <w:proofErr w:type="spellEnd"/>
-      <w:r>
-        <w:rPr>
-          <w:rFonts w:ascii="Verdana" w:hAnsi="Verdana"/>
-          <w:color w:val="000000"/>
-          <w:sz w:val="18"/>
-          <w:szCs w:val="18"/>
-        </w:rPr>
-        <w:t>,</w:t>
-      </w:r>
-      <w:r>
-        <w:rPr>
-          <w:rFonts w:ascii="Verdana" w:hAnsi="Verdana"/>
-          <w:color w:val="000000"/>
-          <w:sz w:val="18"/>
-          <w:szCs w:val="18"/>
-        </w:rPr>
-        <w:br/>
-        <w:t>With eyes severe, and beard of formal cut,</w:t>
-      </w:r>
-      <w:r>
-        <w:rPr>
-          <w:rFonts w:ascii="Verdana" w:hAnsi="Verdana"/>
-          <w:color w:val="000000"/>
-          <w:sz w:val="18"/>
-          <w:szCs w:val="18"/>
-        </w:rPr>
-        <w:br/>
-        <w:t>Full of wise saws, and modern instances,</w:t>
-      </w:r>
-      <w:r>
-        <w:rPr>
-          <w:rFonts w:ascii="Verdana" w:hAnsi="Verdana"/>
-          <w:color w:val="000000"/>
-          <w:sz w:val="18"/>
-          <w:szCs w:val="18"/>
-        </w:rPr>
-        <w:br/>
-        <w:t>And so he plays his part.</w:t>
-      </w:r>
-      <w:r>
-        <w:rPr>
-          <w:rStyle w:val="apple-converted-space"/>
-          <w:rFonts w:ascii="Verdana" w:hAnsi="Verdana"/>
-          <w:color w:val="000000"/>
-          <w:sz w:val="18"/>
-          <w:szCs w:val="18"/>
-        </w:rPr>
-        <w:t> </w:t>
-      </w:r>
-    </w:p>
-    <w:p>
       <w:bookmarkStart w:id="48" w:name="_GoBack"/>
       <w:bookmarkEnd w:id="48"/>
+      <w:proofErr w:type="gramEnd"/>
+      <w:r>
+        <w:rPr>
+          <w:rFonts w:asciiTheme="minorHAnsi" w:hAnsiTheme="minorHAnsi"/>
+          <w:color w:val="000000"/>
+          <w:sz w:val="28"/>
+          <w:szCs w:val="28"/>
+        </w:rPr>
+        <w:br/>
+        <w:t>And all the men and women merely players,</w:t>
+      </w:r>
+      <w:r>
+        <w:rPr>
+          <w:rFonts w:asciiTheme="minorHAnsi" w:hAnsiTheme="minorHAnsi"/>
+          <w:color w:val="000000"/>
+          <w:sz w:val="28"/>
+          <w:szCs w:val="28"/>
+        </w:rPr>
+        <w:br/>
+        <w:t>They have their exits and entrances,</w:t>
+      </w:r>
+      <w:r>
+        <w:rPr>
+          <w:rFonts w:asciiTheme="minorHAnsi" w:hAnsiTheme="minorHAnsi"/>
+          <w:color w:val="000000"/>
+          <w:sz w:val="28"/>
+          <w:szCs w:val="28"/>
+        </w:rPr>
+        <w:br/>
+        <w:t>And one man in his time plays many parts,</w:t>
+      </w:r>
+      <w:r>
+        <w:rPr>
+          <w:rFonts w:asciiTheme="minorHAnsi" w:hAnsiTheme="minorHAnsi"/>
+          <w:color w:val="000000"/>
+          <w:sz w:val="28"/>
+          <w:szCs w:val="28"/>
+        </w:rPr>
+        <w:br/>
+        <w:t>His acts being seven ages. At first the infant</w:t>
+      </w:r>
+      <w:proofErr w:type="gramStart"/>
+      <w:r>
+        <w:rPr>
+          <w:rFonts w:asciiTheme="minorHAnsi" w:hAnsiTheme="minorHAnsi"/>
+          <w:color w:val="000000"/>
+          <w:sz w:val="28"/>
+          <w:szCs w:val="28"/>
+        </w:rPr>
+        <w:t>,</w:t>
+      </w:r>
+      <w:proofErr w:type="gramEnd"/>
+      <w:r>
+        <w:rPr>
+          <w:rFonts w:asciiTheme="minorHAnsi" w:hAnsiTheme="minorHAnsi"/>
+          <w:color w:val="000000"/>
+          <w:sz w:val="28"/>
+          <w:szCs w:val="28"/>
+        </w:rPr>
+        <w:br/>
+        <w:t>Mewling and puking in the nurse's arms.</w:t>
+      </w:r>
+      <w:r>
+        <w:rPr>
+          <w:rFonts w:asciiTheme="minorHAnsi" w:hAnsiTheme="minorHAnsi"/>
+          <w:color w:val="000000"/>
+          <w:sz w:val="28"/>
+          <w:szCs w:val="28"/>
+        </w:rPr>
+        <w:br/>
+        <w:t>Then, the whining schoolboy with his satchel</w:t>
+      </w:r>
+      <w:r>
+        <w:rPr>
+          <w:rFonts w:asciiTheme="minorHAnsi" w:hAnsiTheme="minorHAnsi"/>
+          <w:color w:val="000000"/>
+          <w:sz w:val="28"/>
+          <w:szCs w:val="28"/>
+        </w:rPr>
+        <w:br/>
+      </w:r>
+      <w:proofErr w:type="gramStart"/>
+      <w:r>
+        <w:rPr>
+          <w:rFonts w:asciiTheme="minorHAnsi" w:hAnsiTheme="minorHAnsi"/>
+          <w:color w:val="000000"/>
+          <w:sz w:val="28"/>
+          <w:szCs w:val="28"/>
+        </w:rPr>
+        <w:t>And</w:t>
+      </w:r>
+      <w:proofErr w:type="gramEnd"/>
+      <w:r>
+        <w:rPr>
+          <w:rFonts w:asciiTheme="minorHAnsi" w:hAnsiTheme="minorHAnsi"/>
+          <w:color w:val="000000"/>
+          <w:sz w:val="28"/>
+          <w:szCs w:val="28"/>
+        </w:rPr>
+        <w:t xml:space="preserve"> shining morning face, creeping like snail</w:t>
+      </w:r>
+      <w:r>
+        <w:rPr>
+          <w:rFonts w:asciiTheme="minorHAnsi" w:hAnsiTheme="minorHAnsi"/>
+          <w:color w:val="000000"/>
+          <w:sz w:val="28"/>
+          <w:szCs w:val="28"/>
+        </w:rPr>
+        <w:br/>
+        <w:t>Unwillingly to school. And then the lover</w:t>
+      </w:r>
+      <w:proofErr w:type="gramStart"/>
+      <w:r>
+        <w:rPr>
+          <w:rFonts w:asciiTheme="minorHAnsi" w:hAnsiTheme="minorHAnsi"/>
+          <w:color w:val="000000"/>
+          <w:sz w:val="28"/>
+          <w:szCs w:val="28"/>
+        </w:rPr>
+        <w:t>,</w:t>
+      </w:r>
+      <w:proofErr w:type="gramEnd"/>
+      <w:r>
+        <w:rPr>
+          <w:rFonts w:asciiTheme="minorHAnsi" w:hAnsiTheme="minorHAnsi"/>
+          <w:color w:val="000000"/>
+          <w:sz w:val="28"/>
+          <w:szCs w:val="28"/>
+        </w:rPr>
+        <w:br/>
+        <w:t>Sighing like furnace, with a woeful ballad</w:t>
+      </w:r>
+      <w:r>
+        <w:rPr>
+          <w:rFonts w:asciiTheme="minorHAnsi" w:hAnsiTheme="minorHAnsi"/>
+          <w:color w:val="000000"/>
+          <w:sz w:val="28"/>
+          <w:szCs w:val="28"/>
+        </w:rPr>
+        <w:br/>
+        <w:t>Made to his mistress' eyebrow. Then a soldier</w:t>
+      </w:r>
+      <w:proofErr w:type="gramStart"/>
+      <w:r>
+        <w:rPr>
+          <w:rFonts w:asciiTheme="minorHAnsi" w:hAnsiTheme="minorHAnsi"/>
+          <w:color w:val="000000"/>
+          <w:sz w:val="28"/>
+          <w:szCs w:val="28"/>
+        </w:rPr>
+        <w:t>,</w:t>
+      </w:r>
+      <w:proofErr w:type="gramEnd"/>
+      <w:r>
+        <w:rPr>
+          <w:rFonts w:asciiTheme="minorHAnsi" w:hAnsiTheme="minorHAnsi"/>
+          <w:color w:val="000000"/>
+          <w:sz w:val="28"/>
+          <w:szCs w:val="28"/>
+        </w:rPr>
+        <w:br/>
+        <w:t xml:space="preserve">Full of strange oaths, and bearded like the </w:t>
+      </w:r>
+      <w:proofErr w:type="spellStart"/>
+      <w:r>
+        <w:rPr>
+          <w:rFonts w:asciiTheme="minorHAnsi" w:hAnsiTheme="minorHAnsi"/>
+          <w:color w:val="000000"/>
+          <w:sz w:val="28"/>
+          <w:szCs w:val="28"/>
+        </w:rPr>
+        <w:t>pard</w:t>
+      </w:r>
+      <w:proofErr w:type="spellEnd"/>
+      <w:r>
+        <w:rPr>
+          <w:rFonts w:asciiTheme="minorHAnsi" w:hAnsiTheme="minorHAnsi"/>
+          <w:color w:val="000000"/>
+          <w:sz w:val="28"/>
+          <w:szCs w:val="28"/>
+        </w:rPr>
+        <w:t>,</w:t>
+      </w:r>
+      <w:r>
+        <w:rPr>
+          <w:rFonts w:asciiTheme="minorHAnsi" w:hAnsiTheme="minorHAnsi"/>
+          <w:color w:val="000000"/>
+          <w:sz w:val="28"/>
+          <w:szCs w:val="28"/>
+        </w:rPr>
+        <w:br/>
+        <w:t xml:space="preserve">Jealous in </w:t>
+      </w:r>
+      <w:proofErr w:type="spellStart"/>
+      <w:r>
+        <w:rPr>
+          <w:rFonts w:asciiTheme="minorHAnsi" w:hAnsiTheme="minorHAnsi"/>
+          <w:color w:val="000000"/>
+          <w:sz w:val="28"/>
+          <w:szCs w:val="28"/>
+        </w:rPr>
+        <w:t>honour</w:t>
+      </w:r>
+      <w:proofErr w:type="spellEnd"/>
+      <w:r>
+        <w:rPr>
+          <w:rFonts w:asciiTheme="minorHAnsi" w:hAnsiTheme="minorHAnsi"/>
+          <w:color w:val="000000"/>
+          <w:sz w:val="28"/>
+          <w:szCs w:val="28"/>
+        </w:rPr>
+        <w:t>, sudden, and quick in quarrel,</w:t>
+      </w:r>
+      <w:r>
+        <w:rPr>
+          <w:rFonts w:asciiTheme="minorHAnsi" w:hAnsiTheme="minorHAnsi"/>
+          <w:color w:val="000000"/>
+          <w:sz w:val="28"/>
+          <w:szCs w:val="28"/>
+        </w:rPr>
+        <w:br/>
+        <w:t>Seeking the bubble reputation</w:t>
+      </w:r>
+      <w:r>
+        <w:rPr>
+          <w:rFonts w:asciiTheme="minorHAnsi" w:hAnsiTheme="minorHAnsi"/>
+          <w:color w:val="000000"/>
+          <w:sz w:val="28"/>
+          <w:szCs w:val="28"/>
+        </w:rPr>
+        <w:br/>
+        <w:t>Even in the cannon's mouth. And then the justice</w:t>
+      </w:r>
+      <w:r>
+        <w:rPr>
+          <w:rFonts w:asciiTheme="minorHAnsi" w:hAnsiTheme="minorHAnsi"/>
+          <w:color w:val="000000"/>
+          <w:sz w:val="28"/>
+          <w:szCs w:val="28"/>
+        </w:rPr>
+        <w:br/>
+        <w:t xml:space="preserve">In fair round belly, with good capon </w:t>
+      </w:r>
+      <w:proofErr w:type="spellStart"/>
+      <w:r>
+        <w:rPr>
+          <w:rFonts w:asciiTheme="minorHAnsi" w:hAnsiTheme="minorHAnsi"/>
+          <w:color w:val="000000"/>
+          <w:sz w:val="28"/>
+          <w:szCs w:val="28"/>
+        </w:rPr>
+        <w:t>lin'd</w:t>
+      </w:r>
+      <w:proofErr w:type="spellEnd"/>
+      <w:r>
+        <w:rPr>
+          <w:rFonts w:asciiTheme="minorHAnsi" w:hAnsiTheme="minorHAnsi"/>
+          <w:color w:val="000000"/>
+          <w:sz w:val="28"/>
+          <w:szCs w:val="28"/>
+        </w:rPr>
+        <w:t>,</w:t>
+      </w:r>
+      <w:r>
+        <w:rPr>
+          <w:rFonts w:asciiTheme="minorHAnsi" w:hAnsiTheme="minorHAnsi"/>
+          <w:color w:val="000000"/>
+          <w:sz w:val="28"/>
+          <w:szCs w:val="28"/>
+        </w:rPr>
+        <w:br/>
+        <w:t>With eyes severe, and beard of formal cut,</w:t>
+      </w:r>
+      <w:r>
+        <w:rPr>
+          <w:rFonts w:asciiTheme="minorHAnsi" w:hAnsiTheme="minorHAnsi"/>
+          <w:color w:val="000000"/>
+          <w:sz w:val="28"/>
+          <w:szCs w:val="28"/>
+        </w:rPr>
+        <w:br/>
+        <w:t>Full of wise saws, and modern instances,</w:t>
+      </w:r>
+      <w:r>
+        <w:rPr>
+          <w:rFonts w:asciiTheme="minorHAnsi" w:hAnsiTheme="minorHAnsi"/>
+          <w:color w:val="000000"/>
+          <w:sz w:val="28"/>
+          <w:szCs w:val="28"/>
+        </w:rPr>
+        <w:br/>
+        <w:t>And so he plays his part.</w:t>
+      </w:r>
+      <w:r>
+        <w:rPr>
+          <w:rStyle w:val="apple-converted-space"/>
+          <w:rFonts w:asciiTheme="minorHAnsi" w:hAnsiTheme="minorHAnsi"/>
+          <w:color w:val="000000"/>
+          <w:sz w:val="28"/>
+          <w:szCs w:val="28"/>
+        </w:rPr>
+        <w:t> </w:t>
+      </w:r>
+    </w:p>
+    <w:p>
+      <w:pPr>
+        <w:rPr>
+          <w:sz w:val="28"/>
+          <w:szCs w:val="28"/>
+        </w:rPr>
+      </w:pPr>
+    </w:p>
+    <w:p>
+      <w:pPr>
+        <w:rPr>
+          <w:sz w:val="28"/>
+          <w:szCs w:val="28"/>
+        </w:rPr>
+      </w:pPr>
+    </w:p>
+    <w:p>
+      <w:pPr>
+        <w:rPr>
+          <w:sz w:val="28"/>
+          <w:szCs w:val="28"/>
+        </w:rPr>
+      </w:pPr>
+    </w:p>
+    <w:p>
+      <w:pPr>
+        <w:rPr>
+          <w:sz w:val="28"/>
+          <w:szCs w:val="28"/>
+        </w:rPr>
+      </w:pPr>
+    </w:p>
+    <w:p>
+      <w:pPr>
+        <w:rPr>
+          <w:sz w:val="28"/>
+          <w:szCs w:val="28"/>
+        </w:rPr>
+      </w:pPr>
+    </w:p>
+    <w:p>
+      <w:pPr>
+        <w:rPr>
+          <w:sz w:val="28"/>
+          <w:szCs w:val="28"/>
+        </w:rPr>
+      </w:pPr>
+    </w:p>
+    <w:p>
+      <w:pPr>
+        <w:rPr>
+          <w:sz w:val="28"/>
+          <w:szCs w:val="28"/>
+        </w:rPr>
+      </w:pPr>
+    </w:p>
+    <w:p>
+      <w:pPr>
+        <w:rPr>
+          <w:sz w:val="28"/>
+          <w:szCs w:val="28"/>
+        </w:rPr>
+      </w:pPr>
+    </w:p>
+    <w:p>
+      <w:pPr>
+        <w:pStyle w:val="Heading1"/>
+        <w:spacing w:before="0" w:beforeAutospacing="0" w:after="465" w:afterAutospacing="0" w:line="600" w:lineRule="atLeast"/>
+        <w:rPr>
+          <w:rFonts w:asciiTheme="minorHAnsi" w:hAnsiTheme="minorHAnsi"/>
+          <w:b w:val="0"/>
+          <w:bCs w:val="0"/>
+          <w:color w:val="000000"/>
+          <w:sz w:val="28"/>
+          <w:szCs w:val="28"/>
+        </w:rPr>
+      </w:pPr>
+      <w:r>
+        <w:rPr>
+          <w:rFonts w:asciiTheme="minorHAnsi" w:hAnsiTheme="minorHAnsi"/>
+          <w:b w:val="0"/>
+          <w:bCs w:val="0"/>
+          <w:color w:val="000000"/>
+          <w:sz w:val="28"/>
+          <w:szCs w:val="28"/>
+        </w:rPr>
+        <w:t>We’ll Go No More A-Roving by Lord Byron</w:t>
+      </w:r>
+    </w:p>
+    <w:p>
+      <w:pPr>
+        <w:spacing w:after="0" w:line="270" w:lineRule="atLeast"/>
+        <w:rPr>
+          <w:rFonts w:eastAsia="Times New Roman" w:cs="Times New Roman"/>
+          <w:color w:val="000000"/>
+          <w:sz w:val="28"/>
+          <w:szCs w:val="28"/>
+        </w:rPr>
+      </w:pPr>
+      <w:r>
+        <w:rPr>
+          <w:rFonts w:eastAsia="Times New Roman" w:cs="Times New Roman"/>
+          <w:color w:val="000000"/>
+          <w:sz w:val="28"/>
+          <w:szCs w:val="28"/>
+        </w:rPr>
+        <w:t>So, we’ll go no more a-roving</w:t>
+      </w:r>
+    </w:p>
+    <w:p>
+      <w:pPr>
+        <w:spacing w:after="0" w:line="270" w:lineRule="atLeast"/>
+        <w:rPr>
+          <w:rFonts w:eastAsia="Times New Roman" w:cs="Times New Roman"/>
+          <w:color w:val="000000"/>
+          <w:sz w:val="28"/>
+          <w:szCs w:val="28"/>
+        </w:rPr>
+      </w:pPr>
+      <w:r>
+        <w:rPr>
+          <w:rFonts w:eastAsia="Times New Roman" w:cs="Times New Roman"/>
+          <w:color w:val="000000"/>
+          <w:sz w:val="28"/>
+          <w:szCs w:val="28"/>
+        </w:rPr>
+        <w:t>So late into the night,</w:t>
+      </w:r>
+    </w:p>
+    <w:p>
+      <w:pPr>
+        <w:spacing w:after="0" w:line="270" w:lineRule="atLeast"/>
+        <w:rPr>
+          <w:rFonts w:eastAsia="Times New Roman" w:cs="Times New Roman"/>
+          <w:color w:val="000000"/>
+          <w:sz w:val="28"/>
+          <w:szCs w:val="28"/>
+        </w:rPr>
+      </w:pPr>
+      <w:r>
+        <w:rPr>
+          <w:rFonts w:eastAsia="Times New Roman" w:cs="Times New Roman"/>
+          <w:color w:val="000000"/>
+          <w:sz w:val="28"/>
+          <w:szCs w:val="28"/>
+        </w:rPr>
+        <w:t>Though the heart be still as loving,</w:t>
+      </w:r>
+    </w:p>
+    <w:p>
+      <w:pPr>
+        <w:spacing w:after="0" w:line="270" w:lineRule="atLeast"/>
+        <w:rPr>
+          <w:rFonts w:eastAsia="Times New Roman" w:cs="Times New Roman"/>
+          <w:color w:val="000000"/>
+          <w:sz w:val="28"/>
+          <w:szCs w:val="28"/>
+        </w:rPr>
+      </w:pPr>
+      <w:r>
+        <w:rPr>
+          <w:rFonts w:eastAsia="Times New Roman" w:cs="Times New Roman"/>
+          <w:color w:val="000000"/>
+          <w:sz w:val="28"/>
+          <w:szCs w:val="28"/>
+        </w:rPr>
+        <w:t xml:space="preserve">And the moon </w:t>
+      </w:r>
+      <w:proofErr w:type="gramStart"/>
+      <w:r>
+        <w:rPr>
+          <w:rFonts w:eastAsia="Times New Roman" w:cs="Times New Roman"/>
+          <w:color w:val="000000"/>
+          <w:sz w:val="28"/>
+          <w:szCs w:val="28"/>
+        </w:rPr>
+        <w:t>be</w:t>
+      </w:r>
+      <w:proofErr w:type="gramEnd"/>
+      <w:r>
+        <w:rPr>
+          <w:rFonts w:eastAsia="Times New Roman" w:cs="Times New Roman"/>
+          <w:color w:val="000000"/>
+          <w:sz w:val="28"/>
+          <w:szCs w:val="28"/>
+        </w:rPr>
+        <w:t xml:space="preserve"> still as bright.</w:t>
+      </w:r>
+    </w:p>
+    <w:p>
+      <w:pPr>
+        <w:spacing w:after="0" w:line="270" w:lineRule="atLeast"/>
+        <w:rPr>
+          <w:rFonts w:eastAsia="Times New Roman" w:cs="Times New Roman"/>
+          <w:color w:val="000000"/>
+          <w:sz w:val="28"/>
+          <w:szCs w:val="28"/>
+        </w:rPr>
+      </w:pPr>
+      <w:r>
+        <w:rPr>
+          <w:rFonts w:eastAsia="Times New Roman" w:cs="Times New Roman"/>
+          <w:color w:val="000000"/>
+          <w:sz w:val="28"/>
+          <w:szCs w:val="28"/>
+        </w:rPr>
+        <w:t>For the sword outwears its sheath,</w:t>
+      </w:r>
+    </w:p>
+    <w:p>
+      <w:pPr>
+        <w:spacing w:after="0" w:line="270" w:lineRule="atLeast"/>
+        <w:rPr>
+          <w:rFonts w:eastAsia="Times New Roman" w:cs="Times New Roman"/>
+          <w:color w:val="000000"/>
+          <w:sz w:val="28"/>
+          <w:szCs w:val="28"/>
+        </w:rPr>
+      </w:pPr>
+      <w:r>
+        <w:rPr>
+          <w:rFonts w:eastAsia="Times New Roman" w:cs="Times New Roman"/>
+          <w:color w:val="000000"/>
+          <w:sz w:val="28"/>
+          <w:szCs w:val="28"/>
+        </w:rPr>
+        <w:t>And the soul wears out the breast,</w:t>
+      </w:r>
+    </w:p>
+    <w:p>
+      <w:pPr>
+        <w:spacing w:after="0" w:line="270" w:lineRule="atLeast"/>
+        <w:rPr>
+          <w:rFonts w:eastAsia="Times New Roman" w:cs="Times New Roman"/>
+          <w:color w:val="000000"/>
+          <w:sz w:val="28"/>
+          <w:szCs w:val="28"/>
+        </w:rPr>
+      </w:pPr>
+      <w:r>
+        <w:rPr>
+          <w:rFonts w:eastAsia="Times New Roman" w:cs="Times New Roman"/>
+          <w:color w:val="000000"/>
+          <w:sz w:val="28"/>
+          <w:szCs w:val="28"/>
+        </w:rPr>
+        <w:t>And the heart must pause to breathe,</w:t>
+      </w:r>
+    </w:p>
+    <w:p>
+      <w:pPr>
+        <w:spacing w:after="0" w:line="270" w:lineRule="atLeast"/>
+        <w:rPr>
+          <w:rFonts w:eastAsia="Times New Roman" w:cs="Times New Roman"/>
+          <w:color w:val="000000"/>
+          <w:sz w:val="28"/>
+          <w:szCs w:val="28"/>
+        </w:rPr>
+      </w:pPr>
+      <w:r>
+        <w:rPr>
+          <w:rFonts w:eastAsia="Times New Roman" w:cs="Times New Roman"/>
+          <w:color w:val="000000"/>
+          <w:sz w:val="28"/>
+          <w:szCs w:val="28"/>
+        </w:rPr>
+        <w:t xml:space="preserve">And </w:t>
+      </w:r>
+      <w:proofErr w:type="gramStart"/>
+      <w:r>
+        <w:rPr>
+          <w:rFonts w:eastAsia="Times New Roman" w:cs="Times New Roman"/>
+          <w:color w:val="000000"/>
+          <w:sz w:val="28"/>
+          <w:szCs w:val="28"/>
+        </w:rPr>
+        <w:t>love itself have</w:t>
+      </w:r>
+      <w:proofErr w:type="gramEnd"/>
+      <w:r>
+        <w:rPr>
+          <w:rFonts w:eastAsia="Times New Roman" w:cs="Times New Roman"/>
+          <w:color w:val="000000"/>
+          <w:sz w:val="28"/>
+          <w:szCs w:val="28"/>
+        </w:rPr>
+        <w:t xml:space="preserve"> rest.</w:t>
+      </w:r>
+    </w:p>
+    <w:p>
+      <w:pPr>
+        <w:spacing w:after="0" w:line="270" w:lineRule="atLeast"/>
+        <w:rPr>
+          <w:rFonts w:eastAsia="Times New Roman" w:cs="Times New Roman"/>
+          <w:color w:val="000000"/>
+          <w:sz w:val="28"/>
+          <w:szCs w:val="28"/>
+        </w:rPr>
+      </w:pPr>
+      <w:r>
+        <w:rPr>
+          <w:rFonts w:eastAsia="Times New Roman" w:cs="Times New Roman"/>
+          <w:color w:val="000000"/>
+          <w:sz w:val="28"/>
+          <w:szCs w:val="28"/>
+        </w:rPr>
+        <w:t>Though the night was made for loving,</w:t>
+      </w:r>
+    </w:p>
+    <w:p>
+      <w:pPr>
+        <w:spacing w:after="0" w:line="270" w:lineRule="atLeast"/>
+        <w:rPr>
+          <w:rFonts w:eastAsia="Times New Roman" w:cs="Times New Roman"/>
+          <w:color w:val="000000"/>
+          <w:sz w:val="28"/>
+          <w:szCs w:val="28"/>
+        </w:rPr>
+      </w:pPr>
+      <w:r>
+        <w:rPr>
+          <w:rFonts w:eastAsia="Times New Roman" w:cs="Times New Roman"/>
+          <w:color w:val="000000"/>
+          <w:sz w:val="28"/>
+          <w:szCs w:val="28"/>
+        </w:rPr>
+        <w:t>And the day returns too soon,</w:t>
+      </w:r>
+    </w:p>
+    <w:p>
+      <w:pPr>
+        <w:spacing w:after="0" w:line="270" w:lineRule="atLeast"/>
+        <w:rPr>
+          <w:rFonts w:eastAsia="Times New Roman" w:cs="Times New Roman"/>
+          <w:color w:val="000000"/>
+          <w:sz w:val="28"/>
+          <w:szCs w:val="28"/>
+        </w:rPr>
+      </w:pPr>
+      <w:r>
+        <w:rPr>
+          <w:rFonts w:eastAsia="Times New Roman" w:cs="Times New Roman"/>
+          <w:color w:val="000000"/>
+          <w:sz w:val="28"/>
+          <w:szCs w:val="28"/>
+        </w:rPr>
+        <w:t>Yet we’ll go no more a-roving</w:t>
+      </w:r>
+    </w:p>
+    <w:p>
+      <w:pPr>
+        <w:spacing w:after="0" w:line="270" w:lineRule="atLeast"/>
+        <w:rPr>
+          <w:rFonts w:eastAsia="Times New Roman" w:cs="Times New Roman"/>
+          <w:color w:val="000000"/>
+          <w:sz w:val="28"/>
+          <w:szCs w:val="28"/>
+        </w:rPr>
+      </w:pPr>
+      <w:proofErr w:type="gramStart"/>
+      <w:r>
+        <w:rPr>
+          <w:rFonts w:eastAsia="Times New Roman" w:cs="Times New Roman"/>
+          <w:color w:val="000000"/>
+          <w:sz w:val="28"/>
+          <w:szCs w:val="28"/>
+        </w:rPr>
+        <w:t>By the light of the moon.</w:t>
+      </w:r>
+      <w:proofErr w:type="gramEnd"/>
+    </w:p>
+    <w:p>
+      <w:pPr>
+        <w:rPr>
+          <w:sz w:val="28"/>
+          <w:szCs w:val="28"/>
+        </w:rPr>
+      </w:pPr>
+    </w:p>
+    <w:p>
+      <w:pPr>
+        <w:pStyle w:val="Heading1"/>
+        <w:spacing w:before="0" w:beforeAutospacing="0" w:after="465" w:afterAutospacing="0" w:line="600" w:lineRule="atLeast"/>
+        <w:rPr>
+          <w:rFonts w:asciiTheme="minorHAnsi" w:hAnsiTheme="minorHAnsi"/>
+          <w:b w:val="0"/>
+          <w:bCs w:val="0"/>
+          <w:color w:val="000000"/>
+          <w:sz w:val="28"/>
+          <w:szCs w:val="28"/>
+        </w:rPr>
+      </w:pPr>
+      <w:r>
+        <w:rPr>
+          <w:rFonts w:asciiTheme="minorHAnsi" w:hAnsiTheme="minorHAnsi"/>
+          <w:b w:val="0"/>
+          <w:bCs w:val="0"/>
+          <w:color w:val="000000"/>
+          <w:sz w:val="28"/>
+          <w:szCs w:val="28"/>
+        </w:rPr>
+        <w:t>Funeral Blues by W.H. Auden</w:t>
+      </w:r>
+    </w:p>
+    <w:p>
+      <w:pPr>
+        <w:rPr>
+          <w:sz w:val="28"/>
+          <w:szCs w:val="28"/>
+        </w:rPr>
+      </w:pPr>
+    </w:p>
+    <w:p>
+      <w:pPr>
+        <w:spacing w:after="0" w:line="270" w:lineRule="atLeast"/>
+        <w:rPr>
+          <w:rFonts w:eastAsia="Times New Roman" w:cs="Times New Roman"/>
+          <w:color w:val="000000"/>
+          <w:sz w:val="28"/>
+          <w:szCs w:val="28"/>
+        </w:rPr>
+      </w:pPr>
+      <w:r>
+        <w:rPr>
+          <w:rFonts w:eastAsia="Times New Roman" w:cs="Times New Roman"/>
+          <w:color w:val="000000"/>
+          <w:sz w:val="28"/>
+          <w:szCs w:val="28"/>
+        </w:rPr>
+        <w:t>Stop all the clocks, cut off the telephone,</w:t>
+      </w:r>
+    </w:p>
+    <w:p>
+      <w:pPr>
+        <w:spacing w:after="0" w:line="270" w:lineRule="atLeast"/>
+        <w:rPr>
+          <w:rFonts w:eastAsia="Times New Roman" w:cs="Times New Roman"/>
+          <w:color w:val="000000"/>
+          <w:sz w:val="28"/>
+          <w:szCs w:val="28"/>
+        </w:rPr>
+      </w:pPr>
+      <w:r>
+        <w:rPr>
+          <w:rFonts w:eastAsia="Times New Roman" w:cs="Times New Roman"/>
+          <w:color w:val="000000"/>
+          <w:sz w:val="28"/>
+          <w:szCs w:val="28"/>
+        </w:rPr>
+        <w:t>Prevent the dog from barking with a juicy bone,</w:t>
+      </w:r>
+    </w:p>
+    <w:p>
+      <w:pPr>
+        <w:spacing w:after="0" w:line="270" w:lineRule="atLeast"/>
+        <w:rPr>
+          <w:rFonts w:eastAsia="Times New Roman" w:cs="Times New Roman"/>
+          <w:color w:val="000000"/>
+          <w:sz w:val="28"/>
+          <w:szCs w:val="28"/>
+        </w:rPr>
+      </w:pPr>
+      <w:r>
+        <w:rPr>
+          <w:rFonts w:eastAsia="Times New Roman" w:cs="Times New Roman"/>
+          <w:color w:val="000000"/>
+          <w:sz w:val="28"/>
+          <w:szCs w:val="28"/>
+        </w:rPr>
+        <w:t>Silence the pianos and with muffled drum</w:t>
+      </w:r>
+    </w:p>
+    <w:p>
+      <w:pPr>
+        <w:spacing w:after="0" w:line="270" w:lineRule="atLeast"/>
+        <w:rPr>
+          <w:rFonts w:eastAsia="Times New Roman" w:cs="Times New Roman"/>
+          <w:color w:val="000000"/>
+          <w:sz w:val="28"/>
+          <w:szCs w:val="28"/>
+        </w:rPr>
+      </w:pPr>
+      <w:r>
+        <w:rPr>
+          <w:rFonts w:eastAsia="Times New Roman" w:cs="Times New Roman"/>
+          <w:color w:val="000000"/>
+          <w:sz w:val="28"/>
+          <w:szCs w:val="28"/>
+        </w:rPr>
+        <w:t>Bring out the coffin, let the mourners come.</w:t>
+      </w:r>
+    </w:p>
+    <w:p>
+      <w:pPr>
+        <w:spacing w:after="0" w:line="270" w:lineRule="atLeast"/>
+        <w:rPr>
+          <w:rFonts w:eastAsia="Times New Roman" w:cs="Times New Roman"/>
+          <w:color w:val="000000"/>
+          <w:sz w:val="28"/>
+          <w:szCs w:val="28"/>
+        </w:rPr>
+      </w:pPr>
+      <w:r>
+        <w:rPr>
+          <w:rFonts w:eastAsia="Times New Roman" w:cs="Times New Roman"/>
+          <w:color w:val="000000"/>
+          <w:sz w:val="28"/>
+          <w:szCs w:val="28"/>
+        </w:rPr>
+        <w:t xml:space="preserve">Let </w:t>
+      </w:r>
+      <w:proofErr w:type="spellStart"/>
+      <w:r>
+        <w:rPr>
+          <w:rFonts w:eastAsia="Times New Roman" w:cs="Times New Roman"/>
+          <w:color w:val="000000"/>
+          <w:sz w:val="28"/>
+          <w:szCs w:val="28"/>
+        </w:rPr>
+        <w:t>aeroplanes</w:t>
+      </w:r>
+      <w:proofErr w:type="spellEnd"/>
+      <w:r>
+        <w:rPr>
+          <w:rFonts w:eastAsia="Times New Roman" w:cs="Times New Roman"/>
+          <w:color w:val="000000"/>
+          <w:sz w:val="28"/>
+          <w:szCs w:val="28"/>
+        </w:rPr>
+        <w:t xml:space="preserve"> circle moaning overhead</w:t>
+      </w:r>
+    </w:p>
+    <w:p>
+      <w:pPr>
+        <w:spacing w:after="0" w:line="270" w:lineRule="atLeast"/>
+        <w:rPr>
+          <w:rFonts w:eastAsia="Times New Roman" w:cs="Times New Roman"/>
+          <w:color w:val="000000"/>
+          <w:sz w:val="28"/>
+          <w:szCs w:val="28"/>
+        </w:rPr>
+      </w:pPr>
+      <w:r>
+        <w:rPr>
+          <w:rFonts w:eastAsia="Times New Roman" w:cs="Times New Roman"/>
+          <w:color w:val="000000"/>
+          <w:sz w:val="28"/>
+          <w:szCs w:val="28"/>
+        </w:rPr>
+        <w:t xml:space="preserve">Scribbling on the sky the message “He is </w:t>
+      </w:r>
+      <w:proofErr w:type="gramStart"/>
+      <w:r>
+        <w:rPr>
+          <w:rFonts w:eastAsia="Times New Roman" w:cs="Times New Roman"/>
+          <w:color w:val="000000"/>
+          <w:sz w:val="28"/>
+          <w:szCs w:val="28"/>
+        </w:rPr>
+        <w:t>Dead</w:t>
+      </w:r>
+      <w:proofErr w:type="gramEnd"/>
+      <w:r>
+        <w:rPr>
+          <w:rFonts w:eastAsia="Times New Roman" w:cs="Times New Roman"/>
+          <w:color w:val="000000"/>
+          <w:sz w:val="28"/>
+          <w:szCs w:val="28"/>
+        </w:rPr>
+        <w:t>”.</w:t>
+      </w:r>
+    </w:p>
+    <w:p>
+      <w:pPr>
+        <w:spacing w:after="0" w:line="270" w:lineRule="atLeast"/>
+        <w:rPr>
+          <w:rFonts w:eastAsia="Times New Roman" w:cs="Times New Roman"/>
+          <w:color w:val="000000"/>
+          <w:sz w:val="28"/>
+          <w:szCs w:val="28"/>
+        </w:rPr>
+      </w:pPr>
+      <w:r>
+        <w:rPr>
+          <w:rFonts w:eastAsia="Times New Roman" w:cs="Times New Roman"/>
+          <w:color w:val="000000"/>
+          <w:sz w:val="28"/>
+          <w:szCs w:val="28"/>
+        </w:rPr>
+        <w:t>Put crepe bows round the white necks of the public doves,</w:t>
+      </w:r>
+    </w:p>
+    <w:p>
+      <w:pPr>
+        <w:spacing w:after="0" w:line="270" w:lineRule="atLeast"/>
+        <w:rPr>
+          <w:rFonts w:eastAsia="Times New Roman" w:cs="Times New Roman"/>
+          <w:color w:val="000000"/>
+          <w:sz w:val="28"/>
+          <w:szCs w:val="28"/>
+        </w:rPr>
+      </w:pPr>
+      <w:r>
+        <w:rPr>
+          <w:rFonts w:eastAsia="Times New Roman" w:cs="Times New Roman"/>
+          <w:color w:val="000000"/>
+          <w:sz w:val="28"/>
+          <w:szCs w:val="28"/>
+        </w:rPr>
+        <w:t>Let the traffic policemen wear black cotton gloves.</w:t>
+      </w:r>
+    </w:p>
+    <w:p>
+      <w:pPr>
+        <w:spacing w:after="0" w:line="270" w:lineRule="atLeast"/>
+        <w:rPr>
+          <w:rFonts w:eastAsia="Times New Roman" w:cs="Times New Roman"/>
+          <w:color w:val="000000"/>
+          <w:sz w:val="28"/>
+          <w:szCs w:val="28"/>
+        </w:rPr>
+      </w:pPr>
+      <w:r>
+        <w:rPr>
+          <w:rFonts w:eastAsia="Times New Roman" w:cs="Times New Roman"/>
+          <w:color w:val="000000"/>
+          <w:sz w:val="28"/>
+          <w:szCs w:val="28"/>
+        </w:rPr>
+        <w:t>He was my North, my South, my East and West,</w:t>
+      </w:r>
+    </w:p>
+    <w:p>
+      <w:pPr>
+        <w:spacing w:after="0" w:line="270" w:lineRule="atLeast"/>
+        <w:rPr>
+          <w:rFonts w:eastAsia="Times New Roman" w:cs="Times New Roman"/>
+          <w:color w:val="000000"/>
+          <w:sz w:val="28"/>
+          <w:szCs w:val="28"/>
+        </w:rPr>
+      </w:pPr>
+      <w:r>
+        <w:rPr>
+          <w:rFonts w:eastAsia="Times New Roman" w:cs="Times New Roman"/>
+          <w:color w:val="000000"/>
+          <w:sz w:val="28"/>
+          <w:szCs w:val="28"/>
+        </w:rPr>
+        <w:lastRenderedPageBreak/>
+        <w:t>My working week and my Sunday rest,</w:t>
+      </w:r>
+    </w:p>
+    <w:p>
+      <w:pPr>
+        <w:spacing w:after="0" w:line="270" w:lineRule="atLeast"/>
+        <w:rPr>
+          <w:rFonts w:eastAsia="Times New Roman" w:cs="Times New Roman"/>
+          <w:color w:val="000000"/>
+          <w:sz w:val="28"/>
+          <w:szCs w:val="28"/>
+        </w:rPr>
+      </w:pPr>
+      <w:r>
+        <w:rPr>
+          <w:rFonts w:eastAsia="Times New Roman" w:cs="Times New Roman"/>
+          <w:color w:val="000000"/>
+          <w:sz w:val="28"/>
+          <w:szCs w:val="28"/>
+        </w:rPr>
+        <w:t>My noon, my midnight, my talk, my song;</w:t>
+      </w:r>
+    </w:p>
+    <w:p>
+      <w:pPr>
+        <w:spacing w:after="0" w:line="270" w:lineRule="atLeast"/>
+        <w:rPr>
+          <w:rFonts w:eastAsia="Times New Roman" w:cs="Times New Roman"/>
+          <w:color w:val="000000"/>
+          <w:sz w:val="28"/>
+          <w:szCs w:val="28"/>
+        </w:rPr>
+      </w:pPr>
+      <w:r>
+        <w:rPr>
+          <w:rFonts w:eastAsia="Times New Roman" w:cs="Times New Roman"/>
+          <w:color w:val="000000"/>
+          <w:sz w:val="28"/>
+          <w:szCs w:val="28"/>
+        </w:rPr>
+        <w:t>I thought that love would last forever: I was wrong.</w:t>
+      </w:r>
+    </w:p>
+    <w:p>
+      <w:pPr>
+        <w:spacing w:after="0" w:line="270" w:lineRule="atLeast"/>
+        <w:rPr>
+          <w:rFonts w:eastAsia="Times New Roman" w:cs="Times New Roman"/>
+          <w:color w:val="000000"/>
+          <w:sz w:val="28"/>
+          <w:szCs w:val="28"/>
+        </w:rPr>
+      </w:pPr>
+      <w:r>
+        <w:rPr>
+          <w:rFonts w:eastAsia="Times New Roman" w:cs="Times New Roman"/>
+          <w:color w:val="000000"/>
+          <w:sz w:val="28"/>
+          <w:szCs w:val="28"/>
+        </w:rPr>
+        <w:t>The stars are not wanted now; put out every one,</w:t>
+      </w:r>
+    </w:p>
+    <w:p>
+      <w:pPr>
+        <w:spacing w:after="0" w:line="270" w:lineRule="atLeast"/>
+        <w:rPr>
+          <w:rFonts w:eastAsia="Times New Roman" w:cs="Times New Roman"/>
+          <w:color w:val="000000"/>
+          <w:sz w:val="28"/>
+          <w:szCs w:val="28"/>
+        </w:rPr>
+      </w:pPr>
+      <w:r>
+        <w:rPr>
+          <w:rFonts w:eastAsia="Times New Roman" w:cs="Times New Roman"/>
+          <w:color w:val="000000"/>
+          <w:sz w:val="28"/>
+          <w:szCs w:val="28"/>
+        </w:rPr>
+        <w:t>Pack up the moon and dismantle the sun,</w:t>
+      </w:r>
+    </w:p>
+    <w:p>
+      <w:pPr>
+        <w:spacing w:after="0" w:line="270" w:lineRule="atLeast"/>
+        <w:rPr>
+          <w:rFonts w:eastAsia="Times New Roman" w:cs="Times New Roman"/>
+          <w:color w:val="000000"/>
+          <w:sz w:val="28"/>
+          <w:szCs w:val="28"/>
+        </w:rPr>
+      </w:pPr>
+      <w:r>
+        <w:rPr>
+          <w:rFonts w:eastAsia="Times New Roman" w:cs="Times New Roman"/>
+          <w:color w:val="000000"/>
+          <w:sz w:val="28"/>
+          <w:szCs w:val="28"/>
+        </w:rPr>
+        <w:t>Pour away the ocean and sweep up the wood;</w:t>
+      </w:r>
+    </w:p>
+    <w:p>
+      <w:pPr>
+        <w:spacing w:after="0" w:line="270" w:lineRule="atLeast"/>
+        <w:rPr>
+          <w:rFonts w:eastAsia="Times New Roman" w:cs="Times New Roman"/>
+          <w:color w:val="000000"/>
+          <w:sz w:val="28"/>
+          <w:szCs w:val="28"/>
+        </w:rPr>
+      </w:pPr>
+      <w:r>
+        <w:rPr>
+          <w:rFonts w:eastAsia="Times New Roman" w:cs="Times New Roman"/>
+          <w:color w:val="000000"/>
+          <w:sz w:val="28"/>
+          <w:szCs w:val="28"/>
+        </w:rPr>
+        <w:t>For nothing now can ever come to any good.</w:t>
+      </w:r>
+    </w:p>
+    <w:p>
+      <w:pPr>
+        <w:spacing w:after="0" w:line="270" w:lineRule="atLeast"/>
+        <w:rPr>
+          <w:rFonts w:eastAsia="Times New Roman" w:cs="Times New Roman"/>
+          <w:color w:val="000000"/>
+          <w:sz w:val="32"/>
+          <w:szCs w:val="32"/>
+        </w:rPr>
+      </w:pPr>
+    </w:p>
+    <w:p>
+      <w:pPr>
+        <w:spacing w:after="0" w:line="270" w:lineRule="atLeast"/>
+        <w:rPr>
+          <w:rFonts w:eastAsia="Times New Roman" w:cs="Times New Roman"/>
+          <w:color w:val="000000"/>
+          <w:sz w:val="32"/>
+          <w:szCs w:val="32"/>
+        </w:rPr>
+      </w:pPr>
+    </w:p>
+    <w:p>
+      <w:pPr>
+        <w:spacing w:after="0" w:line="270" w:lineRule="atLeast"/>
+        <w:rPr>
+          <w:rFonts w:eastAsia="Times New Roman" w:cs="Times New Roman"/>
+          <w:color w:val="000000"/>
+          <w:sz w:val="32"/>
+          <w:szCs w:val="32"/>
+        </w:rPr>
+      </w:pPr>
+    </w:p>
+    <w:p>
+      <w:pPr>
+        <w:spacing w:after="0" w:line="270" w:lineRule="atLeast"/>
+        <w:rPr>
+          <w:rFonts w:eastAsia="Times New Roman" w:cs="Times New Roman"/>
+          <w:color w:val="000000"/>
+          <w:sz w:val="32"/>
+          <w:szCs w:val="32"/>
+        </w:rPr>
+      </w:pPr>
+    </w:p>
+    <w:p>
+      <w:pPr>
+        <w:spacing w:after="0" w:line="270" w:lineRule="atLeast"/>
+        <w:rPr>
+          <w:rFonts w:eastAsia="Times New Roman" w:cs="Times New Roman"/>
+          <w:color w:val="000000"/>
+          <w:sz w:val="32"/>
+          <w:szCs w:val="32"/>
+        </w:rPr>
+      </w:pPr>
+    </w:p>
+    <w:p>
+      <w:pPr>
+        <w:spacing w:after="0" w:line="270" w:lineRule="atLeast"/>
+        <w:rPr>
+          <w:rFonts w:eastAsia="Times New Roman" w:cs="Times New Roman"/>
+          <w:color w:val="000000"/>
+          <w:sz w:val="32"/>
+          <w:szCs w:val="32"/>
+        </w:rPr>
+      </w:pPr>
+    </w:p>
+    <w:p>
+      <w:pPr>
+        <w:spacing w:after="0" w:line="270" w:lineRule="atLeast"/>
+        <w:rPr>
+          <w:rFonts w:eastAsia="Times New Roman" w:cs="Times New Roman"/>
+          <w:color w:val="000000"/>
+          <w:sz w:val="32"/>
+          <w:szCs w:val="32"/>
+        </w:rPr>
+      </w:pPr>
+    </w:p>
+    <w:p>
+      <w:pPr>
+        <w:spacing w:after="0" w:line="270" w:lineRule="atLeast"/>
+        <w:rPr>
+          <w:rFonts w:eastAsia="Times New Roman" w:cs="Times New Roman"/>
+          <w:color w:val="000000"/>
+          <w:sz w:val="32"/>
+          <w:szCs w:val="32"/>
+        </w:rPr>
+      </w:pPr>
+    </w:p>
+    <w:p>
+      <w:pPr>
+        <w:spacing w:after="0" w:line="270" w:lineRule="atLeast"/>
+        <w:rPr>
+          <w:rFonts w:eastAsia="Times New Roman" w:cs="Times New Roman"/>
+          <w:color w:val="000000"/>
+          <w:sz w:val="32"/>
+          <w:szCs w:val="32"/>
+        </w:rPr>
+      </w:pPr>
+    </w:p>
+    <w:p>
+      <w:pPr>
+        <w:spacing w:after="0" w:line="270" w:lineRule="atLeast"/>
+        <w:rPr>
+          <w:rFonts w:eastAsia="Times New Roman" w:cs="Times New Roman"/>
+          <w:color w:val="000000"/>
+          <w:sz w:val="32"/>
+          <w:szCs w:val="32"/>
+        </w:rPr>
+      </w:pPr>
+    </w:p>
+    <w:p>
+      <w:pPr>
+        <w:pStyle w:val="Heading1"/>
+        <w:spacing w:before="0" w:beforeAutospacing="0" w:after="465" w:afterAutospacing="0" w:line="600" w:lineRule="atLeast"/>
+        <w:rPr>
+          <w:rFonts w:asciiTheme="minorHAnsi" w:hAnsiTheme="minorHAnsi"/>
+          <w:b w:val="0"/>
+          <w:bCs w:val="0"/>
+          <w:color w:val="000000"/>
+          <w:sz w:val="28"/>
+          <w:szCs w:val="28"/>
+        </w:rPr>
+      </w:pPr>
+      <w:r>
+        <w:rPr>
+          <w:rFonts w:asciiTheme="minorHAnsi" w:hAnsiTheme="minorHAnsi"/>
+          <w:b w:val="0"/>
+          <w:bCs w:val="0"/>
+          <w:color w:val="000000"/>
+          <w:sz w:val="28"/>
+          <w:szCs w:val="28"/>
+        </w:rPr>
+        <w:t>If by Rudyard Kipling</w:t>
+      </w:r>
+    </w:p>
+    <w:p>
+      <w:pPr>
+        <w:spacing w:after="0" w:line="270" w:lineRule="atLeast"/>
+        <w:rPr>
+          <w:rFonts w:eastAsia="Times New Roman" w:cs="Times New Roman"/>
+          <w:color w:val="000000"/>
+          <w:sz w:val="28"/>
+          <w:szCs w:val="28"/>
+        </w:rPr>
+      </w:pPr>
+    </w:p>
+    <w:p>
+      <w:pPr>
+        <w:spacing w:after="0" w:line="270" w:lineRule="atLeast"/>
+        <w:rPr>
+          <w:rFonts w:eastAsia="Times New Roman" w:cs="Times New Roman"/>
+          <w:color w:val="000000"/>
+          <w:sz w:val="28"/>
+          <w:szCs w:val="28"/>
+        </w:rPr>
+      </w:pPr>
+    </w:p>
+    <w:p>
+      <w:pPr>
+        <w:spacing w:after="120" w:line="240" w:lineRule="auto"/>
+        <w:rPr>
+          <w:rFonts w:eastAsia="Times New Roman" w:cs="Arial"/>
+          <w:color w:val="666666"/>
+          <w:sz w:val="28"/>
+          <w:szCs w:val="28"/>
+        </w:rPr>
+      </w:pPr>
+      <w:r>
+        <w:rPr>
+          <w:rFonts w:eastAsia="Times New Roman" w:cs="Arial"/>
+          <w:color w:val="666666"/>
+          <w:sz w:val="28"/>
+          <w:szCs w:val="28"/>
+        </w:rPr>
+        <w:t>Published at 12:01AM, November 19 2011</w:t>
+      </w:r>
+    </w:p>
+    <w:p>
+      <w:pPr>
+        <w:spacing w:after="0" w:line="270" w:lineRule="atLeast"/>
+        <w:rPr>
+          <w:rFonts w:eastAsia="Times New Roman" w:cs="Times New Roman"/>
+          <w:color w:val="000000"/>
+          <w:sz w:val="28"/>
+          <w:szCs w:val="28"/>
+        </w:rPr>
+      </w:pPr>
+      <w:r>
+        <w:rPr>
+          <w:rFonts w:eastAsia="Times New Roman" w:cs="Times New Roman"/>
+          <w:color w:val="000000"/>
+          <w:sz w:val="28"/>
+          <w:szCs w:val="28"/>
+        </w:rPr>
+        <w:t>If you can keep your head when all about you</w:t>
+      </w:r>
+    </w:p>
+    <w:p>
+      <w:pPr>
+        <w:spacing w:after="0" w:line="270" w:lineRule="atLeast"/>
+        <w:rPr>
+          <w:rFonts w:eastAsia="Times New Roman" w:cs="Times New Roman"/>
+          <w:color w:val="000000"/>
+          <w:sz w:val="28"/>
+          <w:szCs w:val="28"/>
+        </w:rPr>
+      </w:pPr>
+      <w:r>
+        <w:rPr>
+          <w:rFonts w:eastAsia="Times New Roman" w:cs="Times New Roman"/>
+          <w:color w:val="000000"/>
+          <w:sz w:val="28"/>
+          <w:szCs w:val="28"/>
+        </w:rPr>
+        <w:t>Are losing theirs and blaming it on you,</w:t>
+      </w:r>
+    </w:p>
+    <w:p>
+      <w:pPr>
+        <w:spacing w:after="0" w:line="270" w:lineRule="atLeast"/>
+        <w:rPr>
+          <w:rFonts w:eastAsia="Times New Roman" w:cs="Times New Roman"/>
+          <w:color w:val="000000"/>
+          <w:sz w:val="28"/>
+          <w:szCs w:val="28"/>
+        </w:rPr>
+      </w:pPr>
+      <w:r>
+        <w:rPr>
+          <w:rFonts w:eastAsia="Times New Roman" w:cs="Times New Roman"/>
+          <w:color w:val="000000"/>
+          <w:sz w:val="28"/>
+          <w:szCs w:val="28"/>
+        </w:rPr>
+        <w:t>If you can trust yourself when all men doubt you,</w:t>
+      </w:r>
+    </w:p>
+    <w:p>
+      <w:pPr>
+        <w:spacing w:after="0" w:line="270" w:lineRule="atLeast"/>
+        <w:rPr>
+          <w:rFonts w:eastAsia="Times New Roman" w:cs="Times New Roman"/>
+          <w:color w:val="000000"/>
+          <w:sz w:val="28"/>
+          <w:szCs w:val="28"/>
+        </w:rPr>
+      </w:pPr>
+      <w:r>
+        <w:rPr>
+          <w:rFonts w:eastAsia="Times New Roman" w:cs="Times New Roman"/>
+          <w:color w:val="000000"/>
+          <w:sz w:val="28"/>
+          <w:szCs w:val="28"/>
+        </w:rPr>
+        <w:t>But make allowance for their doubting too;</w:t>
+      </w:r>
+    </w:p>
+    <w:p>
+      <w:pPr>
+        <w:spacing w:after="0" w:line="270" w:lineRule="atLeast"/>
+        <w:rPr>
+          <w:rFonts w:eastAsia="Times New Roman" w:cs="Times New Roman"/>
+          <w:color w:val="000000"/>
+          <w:sz w:val="28"/>
+          <w:szCs w:val="28"/>
+        </w:rPr>
+      </w:pPr>
+      <w:r>
+        <w:rPr>
+          <w:rFonts w:eastAsia="Times New Roman" w:cs="Times New Roman"/>
+          <w:color w:val="000000"/>
+          <w:sz w:val="28"/>
+          <w:szCs w:val="28"/>
+        </w:rPr>
+        <w:t>If you can wait and not be tired by waiting,</w:t>
+      </w:r>
+    </w:p>
+    <w:p>
+      <w:pPr>
+        <w:spacing w:after="0" w:line="270" w:lineRule="atLeast"/>
+        <w:rPr>
+          <w:rFonts w:eastAsia="Times New Roman" w:cs="Times New Roman"/>
+          <w:color w:val="000000"/>
+          <w:sz w:val="28"/>
+          <w:szCs w:val="28"/>
+        </w:rPr>
+      </w:pPr>
+      <w:r>
+        <w:rPr>
+          <w:rFonts w:eastAsia="Times New Roman" w:cs="Times New Roman"/>
+          <w:color w:val="000000"/>
+          <w:sz w:val="28"/>
+          <w:szCs w:val="28"/>
+        </w:rPr>
+        <w:t>Or being lied about, don’t deal in lies,</w:t>
+      </w:r>
+    </w:p>
+    <w:p>
+      <w:pPr>
+        <w:spacing w:after="0" w:line="270" w:lineRule="atLeast"/>
+        <w:rPr>
+          <w:rFonts w:eastAsia="Times New Roman" w:cs="Times New Roman"/>
+          <w:color w:val="000000"/>
+          <w:sz w:val="28"/>
+          <w:szCs w:val="28"/>
+        </w:rPr>
+      </w:pPr>
+      <w:r>
+        <w:rPr>
+          <w:rFonts w:eastAsia="Times New Roman" w:cs="Times New Roman"/>
+          <w:color w:val="000000"/>
+          <w:sz w:val="28"/>
+          <w:szCs w:val="28"/>
+        </w:rPr>
+        <w:t>Or being hated, don’t give way to hating,</w:t>
+      </w:r>
+    </w:p>
+    <w:p>
+      <w:pPr>
+        <w:spacing w:after="0" w:line="270" w:lineRule="atLeast"/>
+        <w:rPr>
+          <w:rFonts w:eastAsia="Times New Roman" w:cs="Times New Roman"/>
+          <w:color w:val="000000"/>
+          <w:sz w:val="28"/>
+          <w:szCs w:val="28"/>
+        </w:rPr>
+      </w:pPr>
+      <w:r>
+        <w:rPr>
+          <w:rFonts w:eastAsia="Times New Roman" w:cs="Times New Roman"/>
+          <w:color w:val="000000"/>
+          <w:sz w:val="28"/>
+          <w:szCs w:val="28"/>
+        </w:rPr>
+        <w:t>And yet don’t look too good, nor talk too wise:</w:t>
+      </w:r>
+    </w:p>
+    <w:p>
+      <w:pPr>
+        <w:spacing w:after="0" w:line="270" w:lineRule="atLeast"/>
+        <w:rPr>
+          <w:rFonts w:eastAsia="Times New Roman" w:cs="Times New Roman"/>
+          <w:color w:val="000000"/>
+          <w:sz w:val="28"/>
+          <w:szCs w:val="28"/>
+        </w:rPr>
+      </w:pPr>
+      <w:r>
+        <w:rPr>
+          <w:rFonts w:eastAsia="Times New Roman" w:cs="Times New Roman"/>
+          <w:color w:val="000000"/>
+          <w:sz w:val="28"/>
+          <w:szCs w:val="28"/>
+        </w:rPr>
+        <w:t>If you can dream — and not make dreams your master;</w:t>
+      </w:r>
+    </w:p>
+    <w:p>
+      <w:pPr>
+        <w:spacing w:after="0" w:line="270" w:lineRule="atLeast"/>
+        <w:rPr>
+          <w:rFonts w:eastAsia="Times New Roman" w:cs="Times New Roman"/>
+          <w:color w:val="000000"/>
+          <w:sz w:val="28"/>
+          <w:szCs w:val="28"/>
+        </w:rPr>
+      </w:pPr>
+      <w:r>
+        <w:rPr>
+          <w:rFonts w:eastAsia="Times New Roman" w:cs="Times New Roman"/>
+          <w:color w:val="000000"/>
+          <w:sz w:val="28"/>
+          <w:szCs w:val="28"/>
+        </w:rPr>
+        <w:t>If you can think — and not make thoughts your aim;</w:t>
+      </w:r>
+    </w:p>
+    <w:p>
+      <w:pPr>
+        <w:spacing w:after="0" w:line="270" w:lineRule="atLeast"/>
+        <w:rPr>
+          <w:rFonts w:eastAsia="Times New Roman" w:cs="Times New Roman"/>
+          <w:color w:val="000000"/>
+          <w:sz w:val="28"/>
+          <w:szCs w:val="28"/>
+        </w:rPr>
+      </w:pPr>
+      <w:r>
+        <w:rPr>
+          <w:rFonts w:eastAsia="Times New Roman" w:cs="Times New Roman"/>
+          <w:color w:val="000000"/>
+          <w:sz w:val="28"/>
+          <w:szCs w:val="28"/>
+        </w:rPr>
+        <w:t>If you can meet with Triumph and Disaster</w:t>
+      </w:r>
+    </w:p>
+    <w:p>
+      <w:pPr>
+        <w:spacing w:after="0" w:line="270" w:lineRule="atLeast"/>
+        <w:rPr>
+          <w:rFonts w:eastAsia="Times New Roman" w:cs="Times New Roman"/>
+          <w:color w:val="000000"/>
+          <w:sz w:val="28"/>
+          <w:szCs w:val="28"/>
+        </w:rPr>
+      </w:pPr>
+      <w:r>
+        <w:rPr>
+          <w:rFonts w:eastAsia="Times New Roman" w:cs="Times New Roman"/>
+          <w:color w:val="000000"/>
+          <w:sz w:val="28"/>
+          <w:szCs w:val="28"/>
+        </w:rPr>
+        <w:t>And treat those two impostors just the same;</w:t>
+      </w:r>
+    </w:p>
+    <w:p>
+      <w:pPr>
+        <w:spacing w:after="0" w:line="270" w:lineRule="atLeast"/>
+        <w:rPr>
+          <w:rFonts w:eastAsia="Times New Roman" w:cs="Times New Roman"/>
+          <w:color w:val="000000"/>
+          <w:sz w:val="28"/>
+          <w:szCs w:val="28"/>
+        </w:rPr>
+      </w:pPr>
+      <w:r>
+        <w:rPr>
+          <w:rFonts w:eastAsia="Times New Roman" w:cs="Times New Roman"/>
+          <w:color w:val="000000"/>
+          <w:sz w:val="28"/>
+          <w:szCs w:val="28"/>
+        </w:rPr>
+        <w:t>If you can bear to hear the truth you’ve spoken</w:t>
+      </w:r>
+    </w:p>
+    <w:p>
+      <w:pPr>
+        <w:spacing w:after="0" w:line="270" w:lineRule="atLeast"/>
+        <w:rPr>
+          <w:rFonts w:eastAsia="Times New Roman" w:cs="Times New Roman"/>
+          <w:color w:val="000000"/>
+          <w:sz w:val="28"/>
+          <w:szCs w:val="28"/>
+        </w:rPr>
+      </w:pPr>
+      <w:r>
+        <w:rPr>
+          <w:rFonts w:eastAsia="Times New Roman" w:cs="Times New Roman"/>
+          <w:color w:val="000000"/>
+          <w:sz w:val="28"/>
+          <w:szCs w:val="28"/>
+        </w:rPr>
+        <w:lastRenderedPageBreak/>
+        <w:t>Twisted by knaves to make a trap for fools,</w:t>
+      </w:r>
+    </w:p>
+    <w:p>
+      <w:pPr>
+        <w:spacing w:after="0" w:line="270" w:lineRule="atLeast"/>
+        <w:rPr>
+          <w:rFonts w:eastAsia="Times New Roman" w:cs="Times New Roman"/>
+          <w:color w:val="000000"/>
+          <w:sz w:val="28"/>
+          <w:szCs w:val="28"/>
+        </w:rPr>
+      </w:pPr>
+      <w:r>
+        <w:rPr>
+          <w:rFonts w:eastAsia="Times New Roman" w:cs="Times New Roman"/>
+          <w:color w:val="000000"/>
+          <w:sz w:val="28"/>
+          <w:szCs w:val="28"/>
+        </w:rPr>
+        <w:t>Or watch the things you gave your life to, broken,</w:t>
+      </w:r>
+    </w:p>
+    <w:p>
+      <w:pPr>
+        <w:spacing w:after="0" w:line="270" w:lineRule="atLeast"/>
+        <w:rPr>
+          <w:rFonts w:eastAsia="Times New Roman" w:cs="Times New Roman"/>
+          <w:color w:val="000000"/>
+          <w:sz w:val="28"/>
+          <w:szCs w:val="28"/>
+        </w:rPr>
+      </w:pPr>
+      <w:r>
+        <w:rPr>
+          <w:rFonts w:eastAsia="Times New Roman" w:cs="Times New Roman"/>
+          <w:color w:val="000000"/>
+          <w:sz w:val="28"/>
+          <w:szCs w:val="28"/>
+        </w:rPr>
+        <w:t>And stoop and build ’em up with worn-out tools:</w:t>
+      </w:r>
+    </w:p>
+    <w:p>
+      <w:pPr>
+        <w:spacing w:after="0" w:line="270" w:lineRule="atLeast"/>
+        <w:rPr>
+          <w:rFonts w:eastAsia="Times New Roman" w:cs="Times New Roman"/>
+          <w:color w:val="000000"/>
+          <w:sz w:val="28"/>
+          <w:szCs w:val="28"/>
+        </w:rPr>
+      </w:pPr>
+      <w:r>
+        <w:rPr>
+          <w:rFonts w:eastAsia="Times New Roman" w:cs="Times New Roman"/>
+          <w:color w:val="000000"/>
+          <w:sz w:val="28"/>
+          <w:szCs w:val="28"/>
+        </w:rPr>
+        <w:t>If you can make one heap of all your winnings</w:t>
+      </w:r>
+    </w:p>
+    <w:p>
+      <w:pPr>
+        <w:spacing w:after="0" w:line="270" w:lineRule="atLeast"/>
+        <w:rPr>
+          <w:rFonts w:eastAsia="Times New Roman" w:cs="Times New Roman"/>
+          <w:color w:val="000000"/>
+          <w:sz w:val="28"/>
+          <w:szCs w:val="28"/>
+        </w:rPr>
+      </w:pPr>
+      <w:r>
+        <w:rPr>
+          <w:rFonts w:eastAsia="Times New Roman" w:cs="Times New Roman"/>
+          <w:color w:val="000000"/>
+          <w:sz w:val="28"/>
+          <w:szCs w:val="28"/>
+        </w:rPr>
+        <w:t>And risk it on one turn of pitch-and-toss,</w:t>
+      </w:r>
+    </w:p>
+    <w:p>
+      <w:pPr>
+        <w:spacing w:after="0" w:line="270" w:lineRule="atLeast"/>
+        <w:rPr>
+          <w:rFonts w:eastAsia="Times New Roman" w:cs="Times New Roman"/>
+          <w:color w:val="000000"/>
+          <w:sz w:val="28"/>
+          <w:szCs w:val="28"/>
+        </w:rPr>
+      </w:pPr>
+      <w:r>
+        <w:rPr>
+          <w:rFonts w:eastAsia="Times New Roman" w:cs="Times New Roman"/>
+          <w:color w:val="000000"/>
+          <w:sz w:val="28"/>
+          <w:szCs w:val="28"/>
+        </w:rPr>
+        <w:t>And lose, and start again at your beginnings</w:t>
+      </w:r>
+    </w:p>
+    <w:p>
+      <w:pPr>
+        <w:spacing w:after="0" w:line="270" w:lineRule="atLeast"/>
+        <w:rPr>
+          <w:rFonts w:eastAsia="Times New Roman" w:cs="Times New Roman"/>
+          <w:color w:val="000000"/>
+          <w:sz w:val="28"/>
+          <w:szCs w:val="28"/>
+        </w:rPr>
+      </w:pPr>
+      <w:r>
+        <w:rPr>
+          <w:rFonts w:eastAsia="Times New Roman" w:cs="Times New Roman"/>
+          <w:color w:val="000000"/>
+          <w:sz w:val="28"/>
+          <w:szCs w:val="28"/>
+        </w:rPr>
+        <w:t>And never breathe a word about your loss;</w:t>
+      </w:r>
+    </w:p>
+    <w:p>
+      <w:pPr>
+        <w:spacing w:after="0" w:line="270" w:lineRule="atLeast"/>
+        <w:rPr>
+          <w:rFonts w:eastAsia="Times New Roman" w:cs="Times New Roman"/>
+          <w:color w:val="000000"/>
+          <w:sz w:val="28"/>
+          <w:szCs w:val="28"/>
+        </w:rPr>
+      </w:pPr>
+      <w:r>
+        <w:rPr>
+          <w:rFonts w:eastAsia="Times New Roman" w:cs="Times New Roman"/>
+          <w:color w:val="000000"/>
+          <w:sz w:val="28"/>
+          <w:szCs w:val="28"/>
+        </w:rPr>
+        <w:t>If you can force your heart and nerve and sinew</w:t>
+      </w:r>
+    </w:p>
+    <w:p>
+      <w:pPr>
+        <w:spacing w:after="0" w:line="270" w:lineRule="atLeast"/>
+        <w:rPr>
+          <w:rFonts w:eastAsia="Times New Roman" w:cs="Times New Roman"/>
+          <w:color w:val="000000"/>
+          <w:sz w:val="28"/>
+          <w:szCs w:val="28"/>
+        </w:rPr>
+      </w:pPr>
+      <w:r>
+        <w:rPr>
+          <w:rFonts w:eastAsia="Times New Roman" w:cs="Times New Roman"/>
+          <w:color w:val="000000"/>
+          <w:sz w:val="28"/>
+          <w:szCs w:val="28"/>
+        </w:rPr>
+        <w:t>To serve your turn long after they are gone,</w:t>
+      </w:r>
+    </w:p>
+    <w:p>
+      <w:pPr>
+        <w:spacing w:after="0" w:line="270" w:lineRule="atLeast"/>
+        <w:rPr>
+          <w:rFonts w:eastAsia="Times New Roman" w:cs="Times New Roman"/>
+          <w:color w:val="000000"/>
+          <w:sz w:val="28"/>
+          <w:szCs w:val="28"/>
+        </w:rPr>
+      </w:pPr>
+      <w:r>
+        <w:rPr>
+          <w:rFonts w:eastAsia="Times New Roman" w:cs="Times New Roman"/>
+          <w:color w:val="000000"/>
+          <w:sz w:val="28"/>
+          <w:szCs w:val="28"/>
+        </w:rPr>
+        <w:t>And so hold on when there is nothing in you</w:t>
+      </w:r>
+    </w:p>
+    <w:p>
+      <w:pPr>
+        <w:spacing w:after="0" w:line="270" w:lineRule="atLeast"/>
+        <w:rPr>
+          <w:rFonts w:eastAsia="Times New Roman" w:cs="Times New Roman"/>
+          <w:color w:val="000000"/>
+          <w:sz w:val="28"/>
+          <w:szCs w:val="28"/>
+        </w:rPr>
+      </w:pPr>
+    </w:p>
+    <w:p>
+      <w:pPr>
+        <w:spacing w:after="0" w:line="270" w:lineRule="atLeast"/>
+        <w:rPr>
+          <w:rFonts w:eastAsia="Times New Roman" w:cs="Times New Roman"/>
+          <w:color w:val="000000"/>
+          <w:sz w:val="28"/>
+          <w:szCs w:val="28"/>
+        </w:rPr>
+      </w:pPr>
+      <w:r>
+        <w:rPr>
+          <w:rFonts w:eastAsia="Times New Roman" w:cs="Times New Roman"/>
+          <w:color w:val="000000"/>
+          <w:sz w:val="28"/>
+          <w:szCs w:val="28"/>
+        </w:rPr>
+        <w:t>Except the Will which says to them: “Hold on!”</w:t>
+      </w:r>
+    </w:p>
+    <w:p>
+      <w:pPr>
+        <w:spacing w:after="0" w:line="270" w:lineRule="atLeast"/>
+        <w:rPr>
+          <w:rFonts w:eastAsia="Times New Roman" w:cs="Times New Roman"/>
+          <w:color w:val="000000"/>
+          <w:sz w:val="28"/>
+          <w:szCs w:val="28"/>
+        </w:rPr>
+      </w:pPr>
+      <w:r>
+        <w:rPr>
+          <w:rFonts w:eastAsia="Times New Roman" w:cs="Times New Roman"/>
+          <w:color w:val="000000"/>
+          <w:sz w:val="28"/>
+          <w:szCs w:val="28"/>
+        </w:rPr>
+        <w:t>If you can talk with crowds and keep your virtue,</w:t>
+      </w:r>
+    </w:p>
+    <w:p>
+      <w:pPr>
+        <w:spacing w:after="0" w:line="270" w:lineRule="atLeast"/>
+        <w:rPr>
+          <w:rFonts w:eastAsia="Times New Roman" w:cs="Times New Roman"/>
+          <w:color w:val="000000"/>
+          <w:sz w:val="28"/>
+          <w:szCs w:val="28"/>
+        </w:rPr>
+      </w:pPr>
+      <w:r>
+        <w:rPr>
+          <w:rFonts w:eastAsia="Times New Roman" w:cs="Times New Roman"/>
+          <w:color w:val="000000"/>
+          <w:sz w:val="28"/>
+          <w:szCs w:val="28"/>
+        </w:rPr>
+        <w:t xml:space="preserve">Or </w:t>
+      </w:r>
+      <w:proofErr w:type="gramStart"/>
+      <w:r>
+        <w:rPr>
+          <w:rFonts w:eastAsia="Times New Roman" w:cs="Times New Roman"/>
+          <w:color w:val="000000"/>
+          <w:sz w:val="28"/>
+          <w:szCs w:val="28"/>
+        </w:rPr>
+        <w:t>walk with Kings —</w:t>
+      </w:r>
+      <w:proofErr w:type="gramEnd"/>
+      <w:r>
+        <w:rPr>
+          <w:rFonts w:eastAsia="Times New Roman" w:cs="Times New Roman"/>
+          <w:color w:val="000000"/>
+          <w:sz w:val="28"/>
+          <w:szCs w:val="28"/>
+        </w:rPr>
+        <w:t xml:space="preserve"> nor lose the common touch,</w:t>
+      </w:r>
+    </w:p>
+    <w:p>
+      <w:pPr>
+        <w:spacing w:after="0" w:line="270" w:lineRule="atLeast"/>
+        <w:rPr>
+          <w:rFonts w:eastAsia="Times New Roman" w:cs="Times New Roman"/>
+          <w:color w:val="000000"/>
+          <w:sz w:val="28"/>
+          <w:szCs w:val="28"/>
+        </w:rPr>
+      </w:pPr>
+      <w:r>
+        <w:rPr>
+          <w:rFonts w:eastAsia="Times New Roman" w:cs="Times New Roman"/>
+          <w:color w:val="000000"/>
+          <w:sz w:val="28"/>
+          <w:szCs w:val="28"/>
+        </w:rPr>
+        <w:t>If neither foes nor loving friends can hurt you,</w:t>
+      </w:r>
+    </w:p>
+    <w:p>
+      <w:pPr>
+        <w:spacing w:after="0" w:line="270" w:lineRule="atLeast"/>
+        <w:rPr>
+          <w:rFonts w:eastAsia="Times New Roman" w:cs="Times New Roman"/>
+          <w:color w:val="000000"/>
+          <w:sz w:val="28"/>
+          <w:szCs w:val="28"/>
+        </w:rPr>
+      </w:pPr>
+      <w:r>
+        <w:rPr>
+          <w:rFonts w:eastAsia="Times New Roman" w:cs="Times New Roman"/>
+          <w:color w:val="000000"/>
+          <w:sz w:val="28"/>
+          <w:szCs w:val="28"/>
+        </w:rPr>
+        <w:t>If all men count with you, but none too much;</w:t>
+      </w:r>
+    </w:p>
+    <w:p>
+      <w:pPr>
+        <w:spacing w:after="0" w:line="270" w:lineRule="atLeast"/>
+        <w:rPr>
+          <w:rFonts w:eastAsia="Times New Roman" w:cs="Times New Roman"/>
+          <w:color w:val="000000"/>
+          <w:sz w:val="28"/>
+          <w:szCs w:val="28"/>
+        </w:rPr>
+      </w:pPr>
+      <w:r>
+        <w:rPr>
+          <w:rFonts w:eastAsia="Times New Roman" w:cs="Times New Roman"/>
+          <w:color w:val="000000"/>
+          <w:sz w:val="28"/>
+          <w:szCs w:val="28"/>
+        </w:rPr>
+        <w:t>If you can fill the unforgiving minute</w:t>
+      </w:r>
+    </w:p>
+    <w:p>
+      <w:pPr>
+        <w:spacing w:after="0" w:line="270" w:lineRule="atLeast"/>
+        <w:rPr>
+          <w:rFonts w:eastAsia="Times New Roman" w:cs="Times New Roman"/>
+          <w:color w:val="000000"/>
+          <w:sz w:val="28"/>
+          <w:szCs w:val="28"/>
+        </w:rPr>
+      </w:pPr>
+      <w:r>
+        <w:rPr>
+          <w:rFonts w:eastAsia="Times New Roman" w:cs="Times New Roman"/>
+          <w:color w:val="000000"/>
+          <w:sz w:val="28"/>
+          <w:szCs w:val="28"/>
+        </w:rPr>
+        <w:t>With sixty seconds’ worth of distance run,</w:t>
+      </w:r>
+    </w:p>
+    <w:p>
+      <w:pPr>
+        <w:spacing w:after="0" w:line="270" w:lineRule="atLeast"/>
+        <w:rPr>
+          <w:rFonts w:eastAsia="Times New Roman" w:cs="Times New Roman"/>
+          <w:color w:val="000000"/>
+          <w:sz w:val="28"/>
+          <w:szCs w:val="28"/>
+        </w:rPr>
+      </w:pPr>
+      <w:r>
+        <w:rPr>
+          <w:rFonts w:eastAsia="Times New Roman" w:cs="Times New Roman"/>
+          <w:color w:val="000000"/>
+          <w:sz w:val="28"/>
+          <w:szCs w:val="28"/>
+        </w:rPr>
+        <w:t>Yours is the Earth and everything that’s in it,</w:t>
+      </w:r>
+    </w:p>
+    <w:p>
+      <w:pPr>
+        <w:spacing w:after="0" w:line="270" w:lineRule="atLeast"/>
+        <w:rPr>
+          <w:rFonts w:eastAsia="Times New Roman" w:cs="Times New Roman"/>
+          <w:color w:val="000000"/>
+          <w:sz w:val="28"/>
+          <w:szCs w:val="28"/>
+        </w:rPr>
+      </w:pPr>
+      <w:r>
+        <w:rPr>
+          <w:rFonts w:eastAsia="Times New Roman" w:cs="Times New Roman"/>
+          <w:color w:val="000000"/>
+          <w:sz w:val="28"/>
+          <w:szCs w:val="28"/>
+        </w:rPr>
+        <w:t>And — which is more — you’ll be a Man, my son!</w:t>
+      </w:r>
+    </w:p>
+    <w:p>
+      <w:pPr>
+        <w:spacing w:after="0" w:line="270" w:lineRule="atLeast"/>
+        <w:rPr>
+          <w:rFonts w:eastAsia="Times New Roman" w:cs="Times New Roman"/>
+          <w:color w:val="000000"/>
+          <w:sz w:val="28"/>
+          <w:szCs w:val="28"/>
+        </w:rPr>
+      </w:pPr>
+    </w:p>
+    <w:p>
+      <w:pPr>
+        <w:rPr>
+          <w:sz w:val="28"/>
+          <w:szCs w:val="28"/>
+        </w:rPr>
+      </w:pPr>
     </w:p>
     <w:sectPr>
       <w:pgSz w:w="12240" w:h="15840"/>

</xml_diff>